<commit_message>
modif detail Doc et ajout Gestionnaire
</commit_message>
<xml_diff>
--- a/Documentation/Général/Free flight documentation.docx
+++ b/Documentation/Général/Free flight documentation.docx
@@ -2,17 +2,17 @@
 <file path=word/document.xml><?xml version="1.0" encoding="utf-8"?>
 <w:document xmlns:wpc="http://schemas.microsoft.com/office/word/2010/wordprocessingCanvas" xmlns:cx="http://schemas.microsoft.com/office/drawing/2014/chartex" xmlns:cx1="http://schemas.microsoft.com/office/drawing/2015/9/8/chartex" xmlns:cx2="http://schemas.microsoft.com/office/drawing/2015/10/21/chartex" xmlns:cx3="http://schemas.microsoft.com/office/drawing/2016/5/9/chartex" xmlns:cx4="http://schemas.microsoft.com/office/drawing/2016/5/10/chartex" xmlns:cx5="http://schemas.microsoft.com/office/drawing/2016/5/11/chartex" xmlns:cx6="http://schemas.microsoft.com/office/drawing/2016/5/12/chartex" xmlns:cx7="http://schemas.microsoft.com/office/drawing/2016/5/13/chartex" xmlns:cx8="http://schemas.microsoft.com/office/drawing/2016/5/14/chartex" xmlns:mc="http://schemas.openxmlformats.org/markup-compatibility/2006" xmlns:aink="http://schemas.microsoft.com/office/drawing/2016/ink" xmlns:am3d="http://schemas.microsoft.com/office/drawing/2017/model3d" xmlns:o="urn:schemas-microsoft-com:office:office" xmlns:r="http://schemas.openxmlformats.org/officeDocument/2006/relationships" xmlns:m="http://schemas.openxmlformats.org/officeDocument/2006/math" xmlns:v="urn:schemas-microsoft-com:vml" xmlns:wp14="http://schemas.microsoft.com/office/word/2010/wordprocessingDrawing" xmlns:wp="http://schemas.openxmlformats.org/drawingml/2006/wordprocessingDrawing" xmlns:w10="urn:schemas-microsoft-com:office:word" xmlns:w="http://schemas.openxmlformats.org/wordprocessingml/2006/main" xmlns:w14="http://schemas.microsoft.com/office/word/2010/wordml" xmlns:w15="http://schemas.microsoft.com/office/word/2012/wordml" xmlns:w16cex="http://schemas.microsoft.com/office/word/2018/wordml/cex" xmlns:w16cid="http://schemas.microsoft.com/office/word/2016/wordml/cid" xmlns:w16="http://schemas.microsoft.com/office/word/2018/wordml" xmlns:w16se="http://schemas.microsoft.com/office/word/2015/wordml/symex" xmlns:wpg="http://schemas.microsoft.com/office/word/2010/wordprocessingGroup" xmlns:wpi="http://schemas.microsoft.com/office/word/2010/wordprocessingInk" xmlns:wne="http://schemas.microsoft.com/office/word/2006/wordml" xmlns:wps="http://schemas.microsoft.com/office/word/2010/wordprocessingShape" mc:Ignorable="w14 w15 w16se w16cid w16 w16cex wp14">
   <w:body>
-    <w:p>
+    <w:p xmlns:wp14="http://schemas.microsoft.com/office/word/2010/wordml" wp14:textId="77777777">
       <w:r>
         <w:t>Free flight documentation :</w:t>
       </w:r>
     </w:p>
-    <w:p>
+    <w:p xmlns:wp14="http://schemas.microsoft.com/office/word/2010/wordml" wp14:textId="77777777">
       <w:r>
         <w:t>1 Liste des drones</w:t>
       </w:r>
     </w:p>
-    <w:p>
+    <w:p xmlns:wp14="http://schemas.microsoft.com/office/word/2010/wordml" wp14:textId="77777777">
       <w:pPr>
         <w:ind w:firstLine="708"/>
         <w:rPr>
@@ -70,7 +70,7 @@
         <w:t>h</w:t>
       </w:r>
     </w:p>
-    <w:p>
+    <w:p xmlns:wp14="http://schemas.microsoft.com/office/word/2010/wordml" wp14:textId="77777777">
       <w:pPr>
         <w:ind w:firstLine="708"/>
         <w:rPr>
@@ -86,7 +86,7 @@
         <w:t>Langage : Objective-C</w:t>
       </w:r>
     </w:p>
-    <w:p>
+    <w:p xmlns:wp14="http://schemas.microsoft.com/office/word/2010/wordml" wp14:textId="77777777">
       <w:pPr>
         <w:ind w:firstLine="708"/>
         <w:rPr>
@@ -102,7 +102,7 @@
         <w:t>Utilité : Choix du drone</w:t>
       </w:r>
     </w:p>
-    <w:p>
+    <w:p xmlns:wp14="http://schemas.microsoft.com/office/word/2010/wordml" wp14:textId="77777777">
       <w:pPr>
         <w:ind w:firstLine="708"/>
         <w:rPr>
@@ -118,7 +118,7 @@
         <w:t>Fonctionnement :</w:t>
       </w:r>
     </w:p>
-    <w:p>
+    <w:p xmlns:wp14="http://schemas.microsoft.com/office/word/2010/wordml" wp14:textId="77777777">
       <w:pPr>
         <w:ind w:firstLine="708"/>
       </w:pPr>
@@ -145,12 +145,14 @@
         <w:t xml:space="preserve"> pour la recherche de drone. </w:t>
       </w:r>
     </w:p>
-    <w:p>
+    <w:p xmlns:wp14="http://schemas.microsoft.com/office/word/2010/wordml" wp14:textId="77777777">
       <w:pPr>
         <w:ind w:firstLine="708"/>
       </w:pPr>
       <w:r>
         <w:tab/>
+      </w:r>
+      <w:r>
         <w:t xml:space="preserve">Affichage des drones dans une </w:t>
       </w:r>
       <w:proofErr w:type="spellStart"/>
@@ -170,12 +172,14 @@
         <w:t xml:space="preserve"> </w:t>
       </w:r>
     </w:p>
-    <w:p>
+    <w:p xmlns:wp14="http://schemas.microsoft.com/office/word/2010/wordml" wp14:textId="77777777">
       <w:pPr>
         <w:ind w:firstLine="708"/>
       </w:pPr>
       <w:r>
         <w:tab/>
+      </w:r>
+      <w:r>
         <w:t xml:space="preserve">Passage du drone par </w:t>
       </w:r>
       <w:proofErr w:type="spellStart"/>
@@ -199,7 +203,7 @@
         <w:t xml:space="preserve"> suivante.</w:t>
       </w:r>
     </w:p>
-    <w:p>
+    <w:p xmlns:wp14="http://schemas.microsoft.com/office/word/2010/wordml" wp14:textId="77777777">
       <w:pPr>
         <w:ind w:firstLine="708"/>
         <w:rPr>
@@ -222,12 +226,12 @@
         <w:t xml:space="preserve"> </w:t>
       </w:r>
     </w:p>
-    <w:p>
+    <w:p xmlns:wp14="http://schemas.microsoft.com/office/word/2010/wordml" wp14:textId="77777777">
       <w:r>
         <w:t>2 Vue free flight</w:t>
       </w:r>
     </w:p>
-    <w:p>
+    <w:p xmlns:wp14="http://schemas.microsoft.com/office/word/2010/wordml" wp14:textId="77777777">
       <w:pPr>
         <w:ind w:firstLine="708"/>
         <w:rPr>
@@ -266,7 +270,7 @@
       </w:r>
       <w:proofErr w:type="spellEnd"/>
     </w:p>
-    <w:p>
+    <w:p xmlns:wp14="http://schemas.microsoft.com/office/word/2010/wordml" wp14:textId="77777777">
       <w:pPr>
         <w:ind w:firstLine="708"/>
         <w:rPr>
@@ -291,7 +295,7 @@
       </w:r>
       <w:proofErr w:type="spellEnd"/>
     </w:p>
-    <w:p>
+    <w:p xmlns:wp14="http://schemas.microsoft.com/office/word/2010/wordml" wp14:textId="77777777">
       <w:pPr>
         <w:ind w:firstLine="708"/>
         <w:rPr>
@@ -314,7 +318,7 @@
         <w:t>Pilotage du drone</w:t>
       </w:r>
     </w:p>
-    <w:p>
+    <w:p xmlns:wp14="http://schemas.microsoft.com/office/word/2010/wordml" wp14:textId="77777777">
       <w:pPr>
         <w:ind w:firstLine="708"/>
         <w:rPr>
@@ -351,7 +355,7 @@
         <w:t xml:space="preserve"> </w:t>
       </w:r>
     </w:p>
-    <w:p>
+    <w:p xmlns:wp14="http://schemas.microsoft.com/office/word/2010/wordml" wp14:textId="77777777">
       <w:pPr>
         <w:ind w:firstLine="708"/>
       </w:pPr>
@@ -367,7 +371,7 @@
         <w:t xml:space="preserve"> : </w:t>
       </w:r>
     </w:p>
-    <w:p>
+    <w:p xmlns:wp14="http://schemas.microsoft.com/office/word/2010/wordml" wp14:textId="77777777">
       <w:pPr>
         <w:ind w:firstLine="708"/>
       </w:pPr>
@@ -376,6 +380,8 @@
       </w:r>
       <w:r>
         <w:tab/>
+      </w:r>
+      <w:r>
         <w:t xml:space="preserve">Permet de streamer depuis la caméra du drone. Utilisation des </w:t>
       </w:r>
       <w:proofErr w:type="spellStart"/>
@@ -384,16 +390,18 @@
       </w:r>
       <w:proofErr w:type="spellEnd"/>
     </w:p>
-    <w:p>
+    <w:p xmlns:wp14="http://schemas.microsoft.com/office/word/2010/wordml" wp14:textId="77777777">
       <w:pPr>
         <w:ind w:firstLine="708"/>
       </w:pPr>
       <w:r>
         <w:tab/>
+      </w:r>
+      <w:r>
         <w:t>Boutons de pilotage :</w:t>
       </w:r>
     </w:p>
-    <w:p>
+    <w:p xmlns:wp14="http://schemas.microsoft.com/office/word/2010/wordml" wp14:textId="77777777">
       <w:pPr>
         <w:ind w:firstLine="708"/>
       </w:pPr>
@@ -402,19 +410,23 @@
       </w:r>
       <w:r>
         <w:tab/>
+      </w:r>
+      <w:r>
         <w:t>Permet de piloter le drone</w:t>
       </w:r>
     </w:p>
-    <w:p>
+    <w:p xmlns:wp14="http://schemas.microsoft.com/office/word/2010/wordml" wp14:textId="77777777">
       <w:pPr>
         <w:ind w:firstLine="708"/>
       </w:pPr>
       <w:r>
         <w:tab/>
+      </w:r>
+      <w:r>
         <w:t>Bouton photo :</w:t>
       </w:r>
     </w:p>
-    <w:p>
+    <w:p xmlns:wp14="http://schemas.microsoft.com/office/word/2010/wordml" wp14:textId="77777777">
       <w:pPr>
         <w:ind w:left="2124" w:firstLine="9"/>
       </w:pPr>
@@ -425,16 +437,18 @@
         <w:t>s sur l’affichage des photos. (Le téléchargement se fait, mais il n’y pas encore d’implémentation pour afficher les photos)</w:t>
       </w:r>
     </w:p>
-    <w:p>
+    <w:p xmlns:wp14="http://schemas.microsoft.com/office/word/2010/wordml" wp14:textId="77777777">
       <w:r>
         <w:tab/>
       </w:r>
       <w:r>
         <w:tab/>
+      </w:r>
+      <w:r>
         <w:t>Affichage de la batterie :</w:t>
       </w:r>
     </w:p>
-    <w:p>
+    <w:p xmlns:wp14="http://schemas.microsoft.com/office/word/2010/wordml" wp14:textId="77777777">
       <w:pPr>
         <w:ind w:left="2124" w:firstLine="6"/>
       </w:pPr>
@@ -445,7 +459,7 @@
         <w:t>le pourcentage de batterie restant au drone.</w:t>
       </w:r>
     </w:p>
-    <w:p>
+    <w:p xmlns:wp14="http://schemas.microsoft.com/office/word/2010/wordml" wp14:textId="77777777">
       <w:pPr>
         <w:ind w:firstLine="708"/>
         <w:rPr>
@@ -461,7 +475,7 @@
         <w:t>Fonctionnement :</w:t>
       </w:r>
     </w:p>
-    <w:p>
+    <w:p xmlns:wp14="http://schemas.microsoft.com/office/word/2010/wordml" wp14:textId="77777777">
       <w:pPr>
         <w:ind w:left="1413"/>
       </w:pPr>
@@ -472,7 +486,7 @@
         <w:t xml:space="preserve"> le streaming vidéo, ainsi que le pourcentage de batterie restant qui chargeront automatiquement. </w:t>
       </w:r>
     </w:p>
-    <w:p>
+    <w:p xmlns:wp14="http://schemas.microsoft.com/office/word/2010/wordml" wp14:textId="77777777">
       <w:pPr>
         <w:ind w:left="1413"/>
       </w:pPr>
@@ -636,7 +650,7 @@
         <w:t>). Cela permettra au drone d’atterrir ainsi que de décoller en fonction de son état.</w:t>
       </w:r>
     </w:p>
-    <w:p>
+    <w:p xmlns:wp14="http://schemas.microsoft.com/office/word/2010/wordml" wp14:textId="77777777">
       <w:pPr>
         <w:ind w:left="1413"/>
       </w:pPr>
@@ -650,7 +664,7 @@
         <w:t> :</w:t>
       </w:r>
     </w:p>
-    <w:p>
+    <w:p xmlns:wp14="http://schemas.microsoft.com/office/word/2010/wordml" wp14:textId="77777777">
       <w:pPr>
         <w:pStyle w:val="Paragraphedeliste"/>
         <w:numPr>
@@ -696,7 +710,7 @@
         <w:t>Permet de faire bouger le drone dans le sens souhaité tant que l’utilisateur reste appuyé sur le bouton.</w:t>
       </w:r>
     </w:p>
-    <w:p>
+    <w:p xmlns:wp14="http://schemas.microsoft.com/office/word/2010/wordml" wp14:textId="77777777">
       <w:pPr>
         <w:pStyle w:val="Paragraphedeliste"/>
         <w:numPr>
@@ -735,39 +749,33 @@
         <w:t>Remet le drone immobile, arrête l’action causée par l’appuis du bouton.</w:t>
       </w:r>
     </w:p>
-    <w:p>
+    <w:p xmlns:wp14="http://schemas.microsoft.com/office/word/2010/wordml" wp14:textId="44CFD9FA">
       <w:pPr>
         <w:ind w:left="1416"/>
       </w:pPr>
       <w:r>
-        <w:t xml:space="preserve">Tous ces boutons s’appuient sur les </w:t>
-      </w:r>
-      <w:proofErr w:type="spellStart"/>
-      <w:r>
-        <w:rPr>
-          <w:i/>
-          <w:iCs/>
+        <w:rPr/>
+        <w:t xml:space="preserve">Tous ces boutons utilisent les </w:t>
+      </w:r>
+      <w:r>
+        <w:rPr>
+          <w:i w:val="1"/>
+          <w:iCs w:val="1"/>
         </w:rPr>
         <w:t>samples</w:t>
       </w:r>
-      <w:proofErr w:type="spellEnd"/>
-      <w:r>
-        <w:t xml:space="preserve"> fournis par </w:t>
-      </w:r>
-      <w:r>
-        <w:t>P</w:t>
-      </w:r>
-      <w:r>
-        <w:t>arrot.</w:t>
-      </w:r>
-    </w:p>
-    <w:p/>
-    <w:p>
-      <w:pPr>
-        <w:ind w:firstLine="708"/>
-      </w:pPr>
-    </w:p>
-    <w:p>
+      <w:r>
+        <w:rPr/>
+        <w:t xml:space="preserve"> fournis par Parrot.</w:t>
+      </w:r>
+    </w:p>
+    <w:p xmlns:wp14="http://schemas.microsoft.com/office/word/2010/wordml" wp14:textId="77777777"/>
+    <w:p xmlns:wp14="http://schemas.microsoft.com/office/word/2010/wordml" wp14:textId="77777777">
+      <w:pPr>
+        <w:ind w:firstLine="708"/>
+      </w:pPr>
+    </w:p>
+    <w:p xmlns:wp14="http://schemas.microsoft.com/office/word/2010/wordml" wp14:textId="77777777">
       <w:pPr>
         <w:ind w:firstLine="708"/>
       </w:pPr>
@@ -775,9 +783,9 @@
         <w:t>.</w:t>
       </w:r>
     </w:p>
-    <w:p/>
+    <w:p xmlns:wp14="http://schemas.microsoft.com/office/word/2010/wordml" wp14:textId="77777777"/>
     <w:sectPr>
-      <w:pgSz w:w="11906" w:h="16838"/>
+      <w:pgSz w:w="11906" w:h="16838" w:orient="portrait"/>
       <w:pgMar w:top="1417" w:right="1417" w:bottom="1417" w:left="1417" w:header="708" w:footer="708" w:gutter="0"/>
       <w:cols w:space="708"/>
       <w:docGrid w:linePitch="360"/>
@@ -976,11 +984,11 @@
 </file>
 
 <file path=word/styles.xml><?xml version="1.0" encoding="utf-8"?>
-<w:styles xmlns:mc="http://schemas.openxmlformats.org/markup-compatibility/2006" xmlns:r="http://schemas.openxmlformats.org/officeDocument/2006/relationships" xmlns:w="http://schemas.openxmlformats.org/wordprocessingml/2006/main" xmlns:w14="http://schemas.microsoft.com/office/word/2010/wordml" xmlns:w15="http://schemas.microsoft.com/office/word/2012/wordml" xmlns:w16cex="http://schemas.microsoft.com/office/word/2018/wordml/cex" xmlns:w16cid="http://schemas.microsoft.com/office/word/2016/wordml/cid" xmlns:w16="http://schemas.microsoft.com/office/word/2018/wordml" xmlns:w16se="http://schemas.microsoft.com/office/word/2015/wordml/symex" mc:Ignorable="w14 w15 w16se w16cid w16 w16cex">
+<w:styles xmlns:wp14="http://schemas.microsoft.com/office/word/2010/wordprocessingDrawing" xmlns:mc="http://schemas.openxmlformats.org/markup-compatibility/2006" xmlns:r="http://schemas.openxmlformats.org/officeDocument/2006/relationships" xmlns:w="http://schemas.openxmlformats.org/wordprocessingml/2006/main" xmlns:w14="http://schemas.microsoft.com/office/word/2010/wordml" xmlns:w15="http://schemas.microsoft.com/office/word/2012/wordml" xmlns:w16cex="http://schemas.microsoft.com/office/word/2018/wordml/cex" xmlns:w16cid="http://schemas.microsoft.com/office/word/2016/wordml/cid" xmlns:w16="http://schemas.microsoft.com/office/word/2018/wordml" xmlns:w16se="http://schemas.microsoft.com/office/word/2015/wordml/symex" mc:Ignorable="w14 w15 w16se w16cid w16 w16cex wp14">
   <w:docDefaults>
     <w:rPrDefault>
       <w:rPr>
-        <w:rFonts w:asciiTheme="minorHAnsi" w:eastAsiaTheme="minorHAnsi" w:hAnsiTheme="minorHAnsi" w:cstheme="minorBidi"/>
+        <w:rFonts w:asciiTheme="minorHAnsi" w:hAnsiTheme="minorHAnsi" w:eastAsiaTheme="minorHAnsi" w:cstheme="minorBidi"/>
         <w:sz w:val="22"/>
         <w:szCs w:val="22"/>
         <w:lang w:val="fr-CH" w:eastAsia="en-US" w:bidi="ar-SA"/>
@@ -995,14 +1003,14 @@
   <w:latentStyles w:defLockedState="0" w:defUIPriority="99" w:defSemiHidden="0" w:defUnhideWhenUsed="0" w:defQFormat="0" w:count="376">
     <w:lsdException w:name="Normal" w:uiPriority="0" w:qFormat="1"/>
     <w:lsdException w:name="heading 1" w:uiPriority="9" w:qFormat="1"/>
-    <w:lsdException w:name="heading 2" w:semiHidden="1" w:uiPriority="9" w:unhideWhenUsed="1" w:qFormat="1"/>
-    <w:lsdException w:name="heading 3" w:semiHidden="1" w:uiPriority="9" w:unhideWhenUsed="1" w:qFormat="1"/>
-    <w:lsdException w:name="heading 4" w:semiHidden="1" w:uiPriority="9" w:unhideWhenUsed="1" w:qFormat="1"/>
-    <w:lsdException w:name="heading 5" w:semiHidden="1" w:uiPriority="9" w:unhideWhenUsed="1" w:qFormat="1"/>
-    <w:lsdException w:name="heading 6" w:semiHidden="1" w:uiPriority="9" w:unhideWhenUsed="1" w:qFormat="1"/>
-    <w:lsdException w:name="heading 7" w:semiHidden="1" w:uiPriority="9" w:unhideWhenUsed="1" w:qFormat="1"/>
-    <w:lsdException w:name="heading 8" w:semiHidden="1" w:uiPriority="9" w:unhideWhenUsed="1" w:qFormat="1"/>
-    <w:lsdException w:name="heading 9" w:semiHidden="1" w:uiPriority="9" w:unhideWhenUsed="1" w:qFormat="1"/>
+    <w:lsdException w:name="heading 2" w:uiPriority="9" w:semiHidden="1" w:unhideWhenUsed="1" w:qFormat="1"/>
+    <w:lsdException w:name="heading 3" w:uiPriority="9" w:semiHidden="1" w:unhideWhenUsed="1" w:qFormat="1"/>
+    <w:lsdException w:name="heading 4" w:uiPriority="9" w:semiHidden="1" w:unhideWhenUsed="1" w:qFormat="1"/>
+    <w:lsdException w:name="heading 5" w:uiPriority="9" w:semiHidden="1" w:unhideWhenUsed="1" w:qFormat="1"/>
+    <w:lsdException w:name="heading 6" w:uiPriority="9" w:semiHidden="1" w:unhideWhenUsed="1" w:qFormat="1"/>
+    <w:lsdException w:name="heading 7" w:uiPriority="9" w:semiHidden="1" w:unhideWhenUsed="1" w:qFormat="1"/>
+    <w:lsdException w:name="heading 8" w:uiPriority="9" w:semiHidden="1" w:unhideWhenUsed="1" w:qFormat="1"/>
+    <w:lsdException w:name="heading 9" w:uiPriority="9" w:semiHidden="1" w:unhideWhenUsed="1" w:qFormat="1"/>
     <w:lsdException w:name="index 1" w:semiHidden="1" w:unhideWhenUsed="1"/>
     <w:lsdException w:name="index 2" w:semiHidden="1" w:unhideWhenUsed="1"/>
     <w:lsdException w:name="index 3" w:semiHidden="1" w:unhideWhenUsed="1"/>
@@ -1012,22 +1020,22 @@
     <w:lsdException w:name="index 7" w:semiHidden="1" w:unhideWhenUsed="1"/>
     <w:lsdException w:name="index 8" w:semiHidden="1" w:unhideWhenUsed="1"/>
     <w:lsdException w:name="index 9" w:semiHidden="1" w:unhideWhenUsed="1"/>
-    <w:lsdException w:name="toc 1" w:semiHidden="1" w:uiPriority="39" w:unhideWhenUsed="1"/>
-    <w:lsdException w:name="toc 2" w:semiHidden="1" w:uiPriority="39" w:unhideWhenUsed="1"/>
-    <w:lsdException w:name="toc 3" w:semiHidden="1" w:uiPriority="39" w:unhideWhenUsed="1"/>
-    <w:lsdException w:name="toc 4" w:semiHidden="1" w:uiPriority="39" w:unhideWhenUsed="1"/>
-    <w:lsdException w:name="toc 5" w:semiHidden="1" w:uiPriority="39" w:unhideWhenUsed="1"/>
-    <w:lsdException w:name="toc 6" w:semiHidden="1" w:uiPriority="39" w:unhideWhenUsed="1"/>
-    <w:lsdException w:name="toc 7" w:semiHidden="1" w:uiPriority="39" w:unhideWhenUsed="1"/>
-    <w:lsdException w:name="toc 8" w:semiHidden="1" w:uiPriority="39" w:unhideWhenUsed="1"/>
-    <w:lsdException w:name="toc 9" w:semiHidden="1" w:uiPriority="39" w:unhideWhenUsed="1"/>
+    <w:lsdException w:name="toc 1" w:uiPriority="39" w:semiHidden="1" w:unhideWhenUsed="1"/>
+    <w:lsdException w:name="toc 2" w:uiPriority="39" w:semiHidden="1" w:unhideWhenUsed="1"/>
+    <w:lsdException w:name="toc 3" w:uiPriority="39" w:semiHidden="1" w:unhideWhenUsed="1"/>
+    <w:lsdException w:name="toc 4" w:uiPriority="39" w:semiHidden="1" w:unhideWhenUsed="1"/>
+    <w:lsdException w:name="toc 5" w:uiPriority="39" w:semiHidden="1" w:unhideWhenUsed="1"/>
+    <w:lsdException w:name="toc 6" w:uiPriority="39" w:semiHidden="1" w:unhideWhenUsed="1"/>
+    <w:lsdException w:name="toc 7" w:uiPriority="39" w:semiHidden="1" w:unhideWhenUsed="1"/>
+    <w:lsdException w:name="toc 8" w:uiPriority="39" w:semiHidden="1" w:unhideWhenUsed="1"/>
+    <w:lsdException w:name="toc 9" w:uiPriority="39" w:semiHidden="1" w:unhideWhenUsed="1"/>
     <w:lsdException w:name="Normal Indent" w:semiHidden="1" w:unhideWhenUsed="1"/>
     <w:lsdException w:name="footnote text" w:semiHidden="1" w:unhideWhenUsed="1"/>
     <w:lsdException w:name="annotation text" w:semiHidden="1" w:unhideWhenUsed="1"/>
     <w:lsdException w:name="header" w:semiHidden="1" w:unhideWhenUsed="1"/>
     <w:lsdException w:name="footer" w:semiHidden="1" w:unhideWhenUsed="1"/>
     <w:lsdException w:name="index heading" w:semiHidden="1" w:unhideWhenUsed="1"/>
-    <w:lsdException w:name="caption" w:semiHidden="1" w:uiPriority="35" w:unhideWhenUsed="1" w:qFormat="1"/>
+    <w:lsdException w:name="caption" w:uiPriority="35" w:semiHidden="1" w:unhideWhenUsed="1" w:qFormat="1"/>
     <w:lsdException w:name="table of figures" w:semiHidden="1" w:unhideWhenUsed="1"/>
     <w:lsdException w:name="envelope address" w:semiHidden="1" w:unhideWhenUsed="1"/>
     <w:lsdException w:name="envelope return" w:semiHidden="1" w:unhideWhenUsed="1"/>
@@ -1058,7 +1066,7 @@
     <w:lsdException w:name="Title" w:uiPriority="10" w:qFormat="1"/>
     <w:lsdException w:name="Closing" w:semiHidden="1" w:unhideWhenUsed="1"/>
     <w:lsdException w:name="Signature" w:semiHidden="1" w:unhideWhenUsed="1"/>
-    <w:lsdException w:name="Default Paragraph Font" w:semiHidden="1" w:uiPriority="1" w:unhideWhenUsed="1"/>
+    <w:lsdException w:name="Default Paragraph Font" w:uiPriority="1" w:semiHidden="1" w:unhideWhenUsed="1"/>
     <w:lsdException w:name="Body Text" w:semiHidden="1" w:unhideWhenUsed="1"/>
     <w:lsdException w:name="Body Text Indent" w:semiHidden="1" w:unhideWhenUsed="1"/>
     <w:lsdException w:name="List Continue" w:semiHidden="1" w:unhideWhenUsed="1"/>
@@ -1258,8 +1266,8 @@
     <w:lsdException w:name="Subtle Reference" w:uiPriority="31" w:qFormat="1"/>
     <w:lsdException w:name="Intense Reference" w:uiPriority="32" w:qFormat="1"/>
     <w:lsdException w:name="Book Title" w:uiPriority="33" w:qFormat="1"/>
-    <w:lsdException w:name="Bibliography" w:semiHidden="1" w:uiPriority="37" w:unhideWhenUsed="1"/>
-    <w:lsdException w:name="TOC Heading" w:semiHidden="1" w:uiPriority="39" w:unhideWhenUsed="1" w:qFormat="1"/>
+    <w:lsdException w:name="Bibliography" w:uiPriority="37" w:semiHidden="1" w:unhideWhenUsed="1"/>
+    <w:lsdException w:name="TOC Heading" w:uiPriority="39" w:semiHidden="1" w:unhideWhenUsed="1" w:qFormat="1"/>
     <w:lsdException w:name="Plain Table 1" w:uiPriority="41"/>
     <w:lsdException w:name="Plain Table 2" w:uiPriority="42"/>
     <w:lsdException w:name="Plain Table 3" w:uiPriority="43"/>
@@ -1370,17 +1378,17 @@
     <w:lsdException w:name="Unresolved Mention" w:semiHidden="1" w:unhideWhenUsed="1"/>
     <w:lsdException w:name="Smart Link" w:semiHidden="1" w:unhideWhenUsed="1"/>
   </w:latentStyles>
-  <w:style w:type="paragraph" w:default="1" w:styleId="Normal">
+  <w:style w:type="paragraph" w:styleId="Normal" w:default="1">
     <w:name w:val="Normal"/>
     <w:qFormat/>
   </w:style>
-  <w:style w:type="character" w:default="1" w:styleId="Policepardfaut">
+  <w:style w:type="character" w:styleId="Policepardfaut" w:default="1">
     <w:name w:val="Default Paragraph Font"/>
     <w:uiPriority w:val="1"/>
     <w:semiHidden/>
     <w:unhideWhenUsed/>
   </w:style>
-  <w:style w:type="table" w:default="1" w:styleId="TableauNormal">
+  <w:style w:type="table" w:styleId="TableauNormal" w:default="1">
     <w:name w:val="Normal Table"/>
     <w:uiPriority w:val="99"/>
     <w:semiHidden/>
@@ -1395,13 +1403,13 @@
       </w:tblCellMar>
     </w:tblPr>
   </w:style>
-  <w:style w:type="numbering" w:default="1" w:styleId="Aucuneliste">
+  <w:style w:type="numbering" w:styleId="Aucuneliste" w:default="1">
     <w:name w:val="No List"/>
     <w:uiPriority w:val="99"/>
     <w:semiHidden/>
     <w:unhideWhenUsed/>
   </w:style>
-  <w:style w:type="character" w:customStyle="1" w:styleId="pl-en">
+  <w:style w:type="character" w:styleId="pl-en" w:customStyle="1">
     <w:name w:val="pl-en"/>
     <w:basedOn w:val="Policepardfaut"/>
     <w:rsid w:val="00C92CF6"/>
@@ -1417,18 +1425,18 @@
       <w:spacing w:before="100" w:beforeAutospacing="1" w:after="100" w:afterAutospacing="1" w:line="240" w:lineRule="auto"/>
     </w:pPr>
     <w:rPr>
-      <w:rFonts w:ascii="Times New Roman" w:eastAsiaTheme="minorEastAsia" w:hAnsi="Times New Roman" w:cs="Times New Roman"/>
+      <w:rFonts w:ascii="Times New Roman" w:hAnsi="Times New Roman" w:cs="Times New Roman" w:eastAsiaTheme="minorEastAsia"/>
       <w:sz w:val="24"/>
       <w:szCs w:val="24"/>
       <w:lang w:eastAsia="fr-CH"/>
     </w:rPr>
   </w:style>
-  <w:style w:type="character" w:customStyle="1" w:styleId="pl-k">
+  <w:style w:type="character" w:styleId="pl-k" w:customStyle="1">
     <w:name w:val="pl-k"/>
     <w:basedOn w:val="Policepardfaut"/>
     <w:rsid w:val="00C92CF6"/>
   </w:style>
-  <w:style w:type="character" w:customStyle="1" w:styleId="pl-smi">
+  <w:style w:type="character" w:styleId="pl-smi" w:customStyle="1">
     <w:name w:val="pl-smi"/>
     <w:basedOn w:val="Policepardfaut"/>
     <w:rsid w:val="00C92CF6"/>

</xml_diff>